<commit_message>
Añadit carpeta con dosier de capturas 2.
</commit_message>
<xml_diff>
--- a/Capturas/Practica_01.docx
+++ b/Capturas/Practica_01.docx
@@ -23,23 +23,7 @@
     </w:p>
     <w:p>
       <w:r>
-        <w:t xml:space="preserve">1.Instala Git en tu sistema operativo. Haz una captura de pantalla en la que aparezca el resultado de la ejecución del comando </w:t>
-      </w:r>
-      <w:proofErr w:type="spellStart"/>
-      <w:r>
-        <w:t>git</w:t>
-      </w:r>
-      <w:proofErr w:type="spellEnd"/>
-      <w:r>
-        <w:t xml:space="preserve"> --</w:t>
-      </w:r>
-      <w:proofErr w:type="spellStart"/>
-      <w:r>
-        <w:t>version</w:t>
-      </w:r>
-      <w:proofErr w:type="spellEnd"/>
-      <w:r>
-        <w:t>.</w:t>
+        <w:t>1.Instala Git en tu sistema operativo. Haz una captura de pantalla en la que aparezca el resultado de la ejecución del comando git --version.</w:t>
       </w:r>
     </w:p>
     <w:p>
@@ -295,15 +279,7 @@
     <w:p>
       <w:r>
         <w:lastRenderedPageBreak/>
-        <w:t xml:space="preserve">c) Haz un primer </w:t>
-      </w:r>
-      <w:proofErr w:type="spellStart"/>
-      <w:r>
-        <w:t>commit</w:t>
-      </w:r>
-      <w:proofErr w:type="spellEnd"/>
-      <w:r>
-        <w:t>.</w:t>
+        <w:t>c) Haz un primer commit.</w:t>
       </w:r>
     </w:p>
     <w:p>
@@ -410,15 +386,7 @@
     </w:p>
     <w:p>
       <w:r>
-        <w:t xml:space="preserve">e) Haz un segundo </w:t>
-      </w:r>
-      <w:proofErr w:type="spellStart"/>
-      <w:r>
-        <w:t>commit</w:t>
-      </w:r>
-      <w:proofErr w:type="spellEnd"/>
-      <w:r>
-        <w:t>.</w:t>
+        <w:t>e) Haz un segundo commit.</w:t>
       </w:r>
     </w:p>
     <w:p>
@@ -526,15 +494,7 @@
     <w:p>
       <w:r>
         <w:lastRenderedPageBreak/>
-        <w:t xml:space="preserve">g) Haz una captura de pantalla del comando </w:t>
-      </w:r>
-      <w:proofErr w:type="spellStart"/>
-      <w:r>
-        <w:t>git</w:t>
-      </w:r>
-      <w:proofErr w:type="spellEnd"/>
-      <w:r>
-        <w:t xml:space="preserve"> status.</w:t>
+        <w:t>g) Haz una captura de pantalla del comando git status.</w:t>
       </w:r>
     </w:p>
     <w:p>
@@ -634,15 +594,7 @@
     </w:p>
     <w:p>
       <w:r>
-        <w:t xml:space="preserve">i) Haz un tercer </w:t>
-      </w:r>
-      <w:proofErr w:type="spellStart"/>
-      <w:r>
-        <w:t>commit</w:t>
-      </w:r>
-      <w:proofErr w:type="spellEnd"/>
-      <w:r>
-        <w:t xml:space="preserve"> que incluya los archivos peliculas.txt y comidas.txt.</w:t>
+        <w:t>i) Haz un tercer commit que incluya los archivos peliculas.txt y comidas.txt.</w:t>
       </w:r>
     </w:p>
     <w:p>
@@ -907,15 +859,7 @@
     </w:p>
     <w:p>
       <w:r>
-        <w:t xml:space="preserve">n) Haz una captura de pantalla del comando </w:t>
-      </w:r>
-      <w:proofErr w:type="spellStart"/>
-      <w:r>
-        <w:t>git</w:t>
-      </w:r>
-      <w:proofErr w:type="spellEnd"/>
-      <w:r>
-        <w:t xml:space="preserve"> status. Debe indicar que se ha borrado el archivo comidas.txt y que se ha modificado el archivo peliculas.txt.</w:t>
+        <w:t>n) Haz una captura de pantalla del comando git status. Debe indicar que se ha borrado el archivo comidas.txt y que se ha modificado el archivo peliculas.txt.</w:t>
       </w:r>
     </w:p>
     <w:p>
@@ -972,15 +916,7 @@
     </w:p>
     <w:p>
       <w:r>
-        <w:t xml:space="preserve">ñ) Haz un cuarto </w:t>
-      </w:r>
-      <w:proofErr w:type="spellStart"/>
-      <w:r>
-        <w:t>commit</w:t>
-      </w:r>
-      <w:proofErr w:type="spellEnd"/>
-      <w:r>
-        <w:t>.</w:t>
+        <w:t>ñ) Haz un cuarto commit.</w:t>
       </w:r>
     </w:p>
     <w:p>
@@ -1030,15 +966,7 @@
     </w:p>
     <w:p>
       <w:r>
-        <w:t xml:space="preserve">o) Crea un archivo denominado </w:t>
-      </w:r>
-      <w:proofErr w:type="spellStart"/>
-      <w:r>
-        <w:t>datos.bak</w:t>
-      </w:r>
-      <w:proofErr w:type="spellEnd"/>
-      <w:r>
-        <w:t>. Añade tres títulos de libros a dicho archivo.</w:t>
+        <w:t>o) Crea un archivo denominado datos.bak. Añade tres títulos de libros a dicho archivo.</w:t>
       </w:r>
     </w:p>
     <w:p>
@@ -1151,23 +1079,7 @@
     </w:p>
     <w:p>
       <w:r>
-        <w:t xml:space="preserve">q) Haz una captura de pantalla del comando </w:t>
-      </w:r>
-      <w:proofErr w:type="spellStart"/>
-      <w:r>
-        <w:t>git</w:t>
-      </w:r>
-      <w:proofErr w:type="spellEnd"/>
-      <w:r>
-        <w:t xml:space="preserve"> status. Deben aparecer los archivos </w:t>
-      </w:r>
-      <w:proofErr w:type="spellStart"/>
-      <w:r>
-        <w:t>datos.bak</w:t>
-      </w:r>
-      <w:proofErr w:type="spellEnd"/>
-      <w:r>
-        <w:t xml:space="preserve"> y output/salida.txt como archivos nuevos.</w:t>
+        <w:t>q) Haz una captura de pantalla del comando git status. Deben aparecer los archivos datos.bak y output/salida.txt como archivos nuevos.</w:t>
       </w:r>
     </w:p>
     <w:p>
@@ -1217,23 +1129,7 @@
     </w:p>
     <w:p>
       <w:r>
-        <w:t>r) Crea un archivo .</w:t>
-      </w:r>
-      <w:proofErr w:type="spellStart"/>
-      <w:r>
-        <w:t>gitignore</w:t>
-      </w:r>
-      <w:proofErr w:type="spellEnd"/>
-      <w:r>
-        <w:t xml:space="preserve"> para que los ficheros con extensión .</w:t>
-      </w:r>
-      <w:proofErr w:type="spellStart"/>
-      <w:r>
-        <w:t>bak</w:t>
-      </w:r>
-      <w:proofErr w:type="spellEnd"/>
-      <w:r>
-        <w:t xml:space="preserve"> y el contenido de la carpeta output/ no se incluyan en el repositorio.</w:t>
+        <w:t>r) Crea un archivo .gitignore para que los ficheros con extensión .bak y el contenido de la carpeta output/ no se incluyan en el repositorio.</w:t>
       </w:r>
     </w:p>
     <w:p>
@@ -1283,31 +1179,7 @@
     </w:p>
     <w:p>
       <w:r>
-        <w:t xml:space="preserve">s) Haz una nueva captura de pantalla del comando </w:t>
-      </w:r>
-      <w:proofErr w:type="spellStart"/>
-      <w:r>
-        <w:t>git</w:t>
-      </w:r>
-      <w:proofErr w:type="spellEnd"/>
-      <w:r>
-        <w:t xml:space="preserve"> status. Ahora no deben aparecer los archivos </w:t>
-      </w:r>
-      <w:proofErr w:type="spellStart"/>
-      <w:r>
-        <w:t>datos.bak</w:t>
-      </w:r>
-      <w:proofErr w:type="spellEnd"/>
-      <w:r>
-        <w:t xml:space="preserve"> y output/salida.txt como archivos nuevos, sino que en su lugar debe aparecer únicamente el archivo .</w:t>
-      </w:r>
-      <w:proofErr w:type="spellStart"/>
-      <w:r>
-        <w:t>gitignore</w:t>
-      </w:r>
-      <w:proofErr w:type="spellEnd"/>
-      <w:r>
-        <w:t>.</w:t>
+        <w:t>s) Haz una nueva captura de pantalla del comando git status. Ahora no deben aparecer los archivos datos.bak y output/salida.txt como archivos nuevos, sino que en su lugar debe aparecer únicamente el archivo .gitignore.</w:t>
       </w:r>
     </w:p>
     <w:p>
@@ -1357,23 +1229,7 @@
     </w:p>
     <w:p>
       <w:r>
-        <w:t xml:space="preserve">t) Haz un último </w:t>
-      </w:r>
-      <w:proofErr w:type="spellStart"/>
-      <w:r>
-        <w:t>commit</w:t>
-      </w:r>
-      <w:proofErr w:type="spellEnd"/>
-      <w:r>
-        <w:t xml:space="preserve"> para incluir el archivo .</w:t>
-      </w:r>
-      <w:proofErr w:type="spellStart"/>
-      <w:r>
-        <w:t>gitignore</w:t>
-      </w:r>
-      <w:proofErr w:type="spellEnd"/>
-      <w:r>
-        <w:t xml:space="preserve"> en el repositorio.</w:t>
+        <w:t>t) Haz un último commit para incluir el archivo .gitignore en el repositorio.</w:t>
       </w:r>
     </w:p>
     <w:p>
@@ -1606,15 +1462,7 @@
     </w:p>
     <w:p>
       <w:r>
-        <w:t xml:space="preserve">c) Haz un primer </w:t>
-      </w:r>
-      <w:proofErr w:type="spellStart"/>
-      <w:r>
-        <w:t>commit</w:t>
-      </w:r>
-      <w:proofErr w:type="spellEnd"/>
-      <w:r>
-        <w:t>.</w:t>
+        <w:t>c) Haz un primer commit.</w:t>
       </w:r>
     </w:p>
     <w:p>
@@ -1715,15 +1563,7 @@
     <w:p>
       <w:r>
         <w:lastRenderedPageBreak/>
-        <w:t xml:space="preserve">e) En la rama test crea un fichero denominado actrices.txt. Añade tres nombres de actrices y realiza un </w:t>
-      </w:r>
-      <w:proofErr w:type="spellStart"/>
-      <w:r>
-        <w:t>commit</w:t>
-      </w:r>
-      <w:proofErr w:type="spellEnd"/>
-      <w:r>
-        <w:t xml:space="preserve"> en dicha rama.</w:t>
+        <w:t>e) En la rama test crea un fichero denominado actrices.txt. Añade tres nombres de actrices y realiza un commit en dicha rama.</w:t>
       </w:r>
     </w:p>
     <w:p>
@@ -1818,31 +1658,7 @@
     </w:p>
     <w:p>
       <w:r>
-        <w:t xml:space="preserve">f ) Haz una captura de pantalla del resultado del comando </w:t>
-      </w:r>
-      <w:proofErr w:type="spellStart"/>
-      <w:r>
-        <w:t>git</w:t>
-      </w:r>
-      <w:proofErr w:type="spellEnd"/>
-      <w:r>
-        <w:t xml:space="preserve"> log --</w:t>
-      </w:r>
-      <w:proofErr w:type="spellStart"/>
-      <w:r>
-        <w:t>graph</w:t>
-      </w:r>
-      <w:proofErr w:type="spellEnd"/>
-      <w:r>
-        <w:t xml:space="preserve"> --</w:t>
-      </w:r>
-      <w:proofErr w:type="spellStart"/>
-      <w:r>
-        <w:t>all</w:t>
-      </w:r>
-      <w:proofErr w:type="spellEnd"/>
-      <w:r>
-        <w:t>.</w:t>
+        <w:t>f ) Haz una captura de pantalla del resultado del comando git log --graph --all.</w:t>
       </w:r>
     </w:p>
     <w:p>
@@ -2146,31 +1962,7 @@
     </w:p>
     <w:p>
       <w:r>
-        <w:t xml:space="preserve">l) Haz una captura de pantalla del resultado del comando </w:t>
-      </w:r>
-      <w:proofErr w:type="spellStart"/>
-      <w:r>
-        <w:t>git</w:t>
-      </w:r>
-      <w:proofErr w:type="spellEnd"/>
-      <w:r>
-        <w:t xml:space="preserve"> log --</w:t>
-      </w:r>
-      <w:proofErr w:type="spellStart"/>
-      <w:r>
-        <w:t>graph</w:t>
-      </w:r>
-      <w:proofErr w:type="spellEnd"/>
-      <w:r>
-        <w:t xml:space="preserve"> --</w:t>
-      </w:r>
-      <w:proofErr w:type="spellStart"/>
-      <w:r>
-        <w:t>all</w:t>
-      </w:r>
-      <w:proofErr w:type="spellEnd"/>
-      <w:r>
-        <w:t>. Debe haber dos caminos distintos: uno para la rama master y otro para la rama test2.</w:t>
+        <w:t>l) Haz una captura de pantalla del resultado del comando git log --graph --all. Debe haber dos caminos distintos: uno para la rama master y otro para la rama test2.</w:t>
       </w:r>
     </w:p>
     <w:p>
@@ -2221,15 +2013,7 @@
     <w:p>
       <w:r>
         <w:lastRenderedPageBreak/>
-        <w:t xml:space="preserve">m) Incorpora los cambios de la rama test2 a la rama master. ¿Se produce un conflicto? De ser así realiza una captura del comando </w:t>
-      </w:r>
-      <w:proofErr w:type="spellStart"/>
-      <w:r>
-        <w:t>git</w:t>
-      </w:r>
-      <w:proofErr w:type="spellEnd"/>
-      <w:r>
-        <w:t xml:space="preserve"> status.</w:t>
+        <w:t>m) Incorpora los cambios de la rama test2 a la rama master. ¿Se produce un conflicto? De ser así realiza una captura del comando git status.</w:t>
       </w:r>
     </w:p>
     <w:p>
@@ -2329,39 +2113,7 @@
     </w:p>
     <w:p>
       <w:r>
-        <w:t xml:space="preserve">ñ) Haz una captura de pantalla del resultado del comando </w:t>
-      </w:r>
-      <w:proofErr w:type="spellStart"/>
-      <w:r>
-        <w:t>git</w:t>
-      </w:r>
-      <w:proofErr w:type="spellEnd"/>
-      <w:r>
-        <w:t xml:space="preserve"> log --</w:t>
-      </w:r>
-      <w:proofErr w:type="spellStart"/>
-      <w:r>
-        <w:t>graph</w:t>
-      </w:r>
-      <w:proofErr w:type="spellEnd"/>
-      <w:r>
-        <w:t xml:space="preserve"> --</w:t>
-      </w:r>
-      <w:proofErr w:type="spellStart"/>
-      <w:r>
-        <w:t>all</w:t>
-      </w:r>
-      <w:proofErr w:type="spellEnd"/>
-      <w:r>
-        <w:t xml:space="preserve">. Observa que se ha creado un nuevo </w:t>
-      </w:r>
-      <w:proofErr w:type="spellStart"/>
-      <w:r>
-        <w:t>commit</w:t>
-      </w:r>
-      <w:proofErr w:type="spellEnd"/>
-      <w:r>
-        <w:t xml:space="preserve"> que integra los dos caminos anteriores.</w:t>
+        <w:t>ñ) Haz una captura de pantalla del resultado del comando git log --graph --all. Observa que se ha creado un nuevo commit que integra los dos caminos anteriores.</w:t>
       </w:r>
     </w:p>
     <w:p>
@@ -2412,31 +2164,7 @@
     <w:p>
       <w:r>
         <w:lastRenderedPageBreak/>
-        <w:t xml:space="preserve">2. Crea una carpeta denominada S2R2-remoto. Inicializa un repositorio Git en su interior mediante el comando </w:t>
-      </w:r>
-      <w:proofErr w:type="spellStart"/>
-      <w:r>
-        <w:t>git</w:t>
-      </w:r>
-      <w:proofErr w:type="spellEnd"/>
-      <w:r>
-        <w:t xml:space="preserve"> </w:t>
-      </w:r>
-      <w:proofErr w:type="spellStart"/>
-      <w:r>
-        <w:t>init</w:t>
-      </w:r>
-      <w:proofErr w:type="spellEnd"/>
-      <w:r>
-        <w:t xml:space="preserve"> --</w:t>
-      </w:r>
-      <w:proofErr w:type="spellStart"/>
-      <w:r>
-        <w:t>bare</w:t>
-      </w:r>
-      <w:proofErr w:type="spellEnd"/>
-      <w:r>
-        <w:t xml:space="preserve">. Esta carpeta se utilizará como repositorio remoto. </w:t>
+        <w:t xml:space="preserve">2. Crea una carpeta denominada S2R2-remoto. Inicializa un repositorio Git en su interior mediante el comando git init --bare. Esta carpeta se utilizará como repositorio remoto. </w:t>
       </w:r>
     </w:p>
     <w:p>
@@ -2586,15 +2314,7 @@
     </w:p>
     <w:p>
       <w:r>
-        <w:t xml:space="preserve">b) Haz un </w:t>
-      </w:r>
-      <w:proofErr w:type="spellStart"/>
-      <w:r>
-        <w:t>commit</w:t>
-      </w:r>
-      <w:proofErr w:type="spellEnd"/>
-      <w:r>
-        <w:t>.</w:t>
+        <w:t>b) Haz un commit.</w:t>
       </w:r>
     </w:p>
     <w:p>
@@ -2644,15 +2364,7 @@
     </w:p>
     <w:p>
       <w:r>
-        <w:t xml:space="preserve">c) Realiza un </w:t>
-      </w:r>
-      <w:proofErr w:type="spellStart"/>
-      <w:r>
-        <w:t>push</w:t>
-      </w:r>
-      <w:proofErr w:type="spellEnd"/>
-      <w:r>
-        <w:t xml:space="preserve"> al repositorio remoto. Haz una captura de pantalla del resultado.</w:t>
+        <w:t>c) Realiza un push al repositorio remoto. Haz una captura de pantalla del resultado.</w:t>
       </w:r>
     </w:p>
     <w:p>
@@ -2803,15 +2515,7 @@
     </w:p>
     <w:p>
       <w:r>
-        <w:t xml:space="preserve">f ) Realiza un </w:t>
-      </w:r>
-      <w:proofErr w:type="spellStart"/>
-      <w:r>
-        <w:t>push</w:t>
-      </w:r>
-      <w:proofErr w:type="spellEnd"/>
-      <w:r>
-        <w:t xml:space="preserve"> de la rama al repositorio remoto de manera que quede asociada a la rama remota del mismo nombre. Haz una captura de pantalla del resultado. </w:t>
+        <w:t xml:space="preserve">f ) Realiza un push de la rama al repositorio remoto de manera que quede asociada a la rama remota del mismo nombre. Haz una captura de pantalla del resultado. </w:t>
       </w:r>
     </w:p>
     <w:p>
@@ -2866,15 +2570,7 @@
     </w:p>
     <w:p>
       <w:r>
-        <w:t xml:space="preserve">a) Muestra en la consola el contenido del fichero directores.txt y el resultado del comando </w:t>
-      </w:r>
-      <w:proofErr w:type="spellStart"/>
-      <w:r>
-        <w:t>git</w:t>
-      </w:r>
-      <w:proofErr w:type="spellEnd"/>
-      <w:r>
-        <w:t xml:space="preserve"> status. </w:t>
+        <w:t xml:space="preserve">a) Muestra en la consola el contenido del fichero directores.txt y el resultado del comando git status. </w:t>
       </w:r>
     </w:p>
     <w:p>
@@ -3400,23 +3096,7 @@
     </w:p>
     <w:p>
       <w:r>
-        <w:t xml:space="preserve">3. Solicita un descuento para uso educativo en https://education.github. </w:t>
-      </w:r>
-      <w:proofErr w:type="spellStart"/>
-      <w:r>
-        <w:t>com</w:t>
-      </w:r>
-      <w:proofErr w:type="spellEnd"/>
-      <w:r>
-        <w:t>/</w:t>
-      </w:r>
-      <w:proofErr w:type="spellStart"/>
-      <w:r>
-        <w:t>discount_requests</w:t>
-      </w:r>
-      <w:proofErr w:type="spellEnd"/>
-      <w:r>
-        <w:t>/new</w:t>
+        <w:t>3. Solicita un descuento para uso educativo en https://education.github. com/discount_requests/new</w:t>
       </w:r>
     </w:p>
     <w:p>
@@ -3463,15 +3143,7 @@
     </w:p>
     <w:p>
       <w:r>
-        <w:t xml:space="preserve">4. Haz un </w:t>
-      </w:r>
-      <w:proofErr w:type="spellStart"/>
-      <w:r>
-        <w:t>fork</w:t>
-      </w:r>
-      <w:proofErr w:type="spellEnd"/>
-      <w:r>
-        <w:t xml:space="preserve"> del repositorio localizado en la siguiente url: https:// github.com/interfacesweb-19-20/semana1-github</w:t>
+        <w:t>4. Haz un fork del repositorio localizado en la siguiente url: https:// github.com/interfacesweb-19-20/semana1-github</w:t>
       </w:r>
     </w:p>
     <w:p>
@@ -3518,15 +3190,7 @@
     </w:p>
     <w:p>
       <w:r>
-        <w:t xml:space="preserve">a) Realiza un primer </w:t>
-      </w:r>
-      <w:proofErr w:type="spellStart"/>
-      <w:r>
-        <w:t>commit</w:t>
-      </w:r>
-      <w:proofErr w:type="spellEnd"/>
-      <w:r>
-        <w:t xml:space="preserve"> para poner tu nombre y apellidos en el fichero README.md</w:t>
+        <w:t>a) Realiza un primer commit para poner tu nombre y apellidos en el fichero README.md</w:t>
       </w:r>
     </w:p>
     <w:p>
@@ -3577,15 +3241,7 @@
     </w:p>
     <w:p>
       <w:r>
-        <w:t xml:space="preserve">b) Crea 3 </w:t>
-      </w:r>
-      <w:proofErr w:type="spellStart"/>
-      <w:r>
-        <w:t>issues</w:t>
-      </w:r>
-      <w:proofErr w:type="spellEnd"/>
-      <w:r>
-        <w:t xml:space="preserve"> con los siguientes títulos: Añadir 3 libros Añadir 3 películas Añadir 3 discos</w:t>
+        <w:t>b) Crea 3 issues con los siguientes títulos: Añadir 3 libros Añadir 3 películas Añadir 3 discos</w:t>
       </w:r>
     </w:p>
     <w:p>
@@ -3635,23 +3291,7 @@
     </w:p>
     <w:p>
       <w:r>
-        <w:t xml:space="preserve">c) Crea una </w:t>
-      </w:r>
-      <w:proofErr w:type="spellStart"/>
-      <w:r>
-        <w:t>milestone</w:t>
-      </w:r>
-      <w:proofErr w:type="spellEnd"/>
-      <w:r>
-        <w:t xml:space="preserve"> denominada Tareas que contenga los 3 </w:t>
-      </w:r>
-      <w:proofErr w:type="spellStart"/>
-      <w:r>
-        <w:t>issues</w:t>
-      </w:r>
-      <w:proofErr w:type="spellEnd"/>
-      <w:r>
-        <w:t xml:space="preserve"> creados.</w:t>
+        <w:t>c) Crea una milestone denominada Tareas que contenga los 3 issues creados.</w:t>
       </w:r>
     </w:p>
     <w:p>
@@ -3698,57 +3338,17 @@
     </w:p>
     <w:p>
       <w:r>
-        <w:t xml:space="preserve">d) Modifica los ficheros correspondientes y realiza 3 </w:t>
-      </w:r>
-      <w:proofErr w:type="spellStart"/>
-      <w:r>
-        <w:t>commits</w:t>
-      </w:r>
-      <w:proofErr w:type="spellEnd"/>
-      <w:r>
-        <w:t xml:space="preserve"> para realizar cada una de las tareas que se indican en los </w:t>
-      </w:r>
-      <w:proofErr w:type="spellStart"/>
-      <w:r>
-        <w:t>issues</w:t>
-      </w:r>
-      <w:proofErr w:type="spellEnd"/>
-      <w:r>
-        <w:t xml:space="preserve">. El mensaje del </w:t>
-      </w:r>
-      <w:proofErr w:type="spellStart"/>
-      <w:r>
-        <w:t>commit</w:t>
-      </w:r>
-      <w:proofErr w:type="spellEnd"/>
-      <w:r>
-        <w:t xml:space="preserve"> debe hacer que se cierren los </w:t>
-      </w:r>
-      <w:proofErr w:type="spellStart"/>
-      <w:r>
-        <w:t>issues</w:t>
-      </w:r>
-      <w:proofErr w:type="spellEnd"/>
-      <w:r>
-        <w:t xml:space="preserve"> correspondientes de manera automática. </w:t>
-      </w:r>
-    </w:p>
-    <w:p>
-      <w:pPr>
-        <w:rPr>
-          <w:noProof/>
-        </w:rPr>
-      </w:pPr>
-      <w:r>
-        <w:t xml:space="preserve">e) Haz una captura de pantalla de los comandos que has utilizado para hacer los </w:t>
-      </w:r>
-      <w:proofErr w:type="spellStart"/>
-      <w:r>
-        <w:t>commits</w:t>
-      </w:r>
-      <w:proofErr w:type="spellEnd"/>
-      <w:r>
-        <w:t xml:space="preserve"> y subir los cambios a GitHub.</w:t>
+        <w:t xml:space="preserve">d) Modifica los ficheros correspondientes y realiza 3 commits para realizar cada una de las tareas que se indican en los issues. El mensaje del commit debe hacer que se cierren los issues correspondientes de manera automática. </w:t>
+      </w:r>
+    </w:p>
+    <w:p>
+      <w:pPr>
+        <w:rPr>
+          <w:noProof/>
+        </w:rPr>
+      </w:pPr>
+      <w:r>
+        <w:t>e) Haz una captura de pantalla de los comandos que has utilizado para hacer los commits y subir los cambios a GitHub.</w:t>
       </w:r>
       <w:r>
         <w:rPr>
@@ -4086,56 +3686,61 @@
       </w:r>
     </w:p>
     <w:p>
-      <w:pPr>
-        <w:jc w:val="center"/>
-      </w:pPr>
-    </w:p>
-    <w:p>
       <w:r>
         <w:t>f ) Incluye todas las capturas de pantalla en el repositorio dentro de la carpeta capturas. Añádelas también al repositorio de manera que queden guardadas en tu repositorio en GitHub.</w:t>
       </w:r>
     </w:p>
+    <w:p>
+      <w:r>
+        <w:rPr>
+          <w:noProof/>
+        </w:rPr>
+        <w:drawing>
+          <wp:inline distT="0" distB="0" distL="0" distR="0" wp14:anchorId="3E829F87" wp14:editId="3F910019">
+            <wp:extent cx="5023216" cy="3072810"/>
+            <wp:effectExtent l="0" t="0" r="6350" b="0"/>
+            <wp:docPr id="7" name="Imagen 7"/>
+            <wp:cNvGraphicFramePr>
+              <a:graphicFrameLocks xmlns:a="http://schemas.openxmlformats.org/drawingml/2006/main" noChangeAspect="1"/>
+            </wp:cNvGraphicFramePr>
+            <a:graphic xmlns:a="http://schemas.openxmlformats.org/drawingml/2006/main">
+              <a:graphicData uri="http://schemas.openxmlformats.org/drawingml/2006/picture">
+                <pic:pic xmlns:pic="http://schemas.openxmlformats.org/drawingml/2006/picture">
+                  <pic:nvPicPr>
+                    <pic:cNvPr id="1" name=""/>
+                    <pic:cNvPicPr/>
+                  </pic:nvPicPr>
+                  <pic:blipFill>
+                    <a:blip r:embed="rId76"/>
+                    <a:stretch>
+                      <a:fillRect/>
+                    </a:stretch>
+                  </pic:blipFill>
+                  <pic:spPr>
+                    <a:xfrm>
+                      <a:off x="0" y="0"/>
+                      <a:ext cx="5028669" cy="3076146"/>
+                    </a:xfrm>
+                    <a:prstGeom prst="rect">
+                      <a:avLst/>
+                    </a:prstGeom>
+                  </pic:spPr>
+                </pic:pic>
+              </a:graphicData>
+            </a:graphic>
+          </wp:inline>
+        </w:drawing>
+      </w:r>
+    </w:p>
     <w:p/>
     <w:p>
       <w:r>
-        <w:t xml:space="preserve">g) Realiza una </w:t>
-      </w:r>
-      <w:proofErr w:type="spellStart"/>
-      <w:r>
-        <w:t>pull</w:t>
-      </w:r>
-      <w:proofErr w:type="spellEnd"/>
-      <w:r>
-        <w:t xml:space="preserve"> </w:t>
-      </w:r>
-      <w:proofErr w:type="spellStart"/>
-      <w:r>
-        <w:t>request</w:t>
-      </w:r>
-      <w:proofErr w:type="spellEnd"/>
-      <w:r>
-        <w:t xml:space="preserve"> indicando en el mensaje que has completado la tarea. </w:t>
-      </w:r>
-    </w:p>
-    <w:p>
-      <w:r>
-        <w:t xml:space="preserve">4. Entrega de la práctica La entrega de la tarea se realiza a través de la </w:t>
-      </w:r>
-      <w:proofErr w:type="spellStart"/>
-      <w:r>
-        <w:t>pull</w:t>
-      </w:r>
-      <w:proofErr w:type="spellEnd"/>
-      <w:r>
-        <w:t xml:space="preserve"> </w:t>
-      </w:r>
-      <w:proofErr w:type="spellStart"/>
-      <w:r>
-        <w:t>request</w:t>
-      </w:r>
-      <w:proofErr w:type="spellEnd"/>
-      <w:r>
-        <w:t xml:space="preserve"> en GitHub. No olvides incluir en la carpeta capturas todas las capturas de pantalla realizadas en la práctica (Fundamentos de Git I, Fundamentos de Git II y GitHub).</w:t>
+        <w:t xml:space="preserve">g) Realiza una pull request indicando en el mensaje que has completado la tarea. </w:t>
+      </w:r>
+    </w:p>
+    <w:p>
+      <w:r>
+        <w:t>4. Entrega de la práctica La entrega de la tarea se realiza a través de la pull request en GitHub. No olvides incluir en la carpeta capturas todas las capturas de pantalla realizadas en la práctica (Fundamentos de Git I, Fundamentos de Git II y GitHub).</w:t>
       </w:r>
     </w:p>
     <w:sectPr>
@@ -4884,6 +4489,12 @@
 </file>
 
 <file path=customXml/item1.xml><?xml version="1.0" encoding="utf-8"?>
+<p:properties xmlns:p="http://schemas.microsoft.com/office/2006/metadata/properties" xmlns:xsi="http://www.w3.org/2001/XMLSchema-instance" xmlns:pc="http://schemas.microsoft.com/office/infopath/2007/PartnerControls">
+  <documentManagement/>
+</p:properties>
+</file>
+
+<file path=customXml/item2.xml><?xml version="1.0" encoding="utf-8"?>
 <?mso-contentType ?>
 <FormTemplates xmlns="http://schemas.microsoft.com/sharepoint/v3/contenttype/forms">
   <Display>DocumentLibraryForm</Display>
@@ -4892,7 +4503,7 @@
 </FormTemplates>
 </file>
 
-<file path=customXml/item2.xml><?xml version="1.0" encoding="utf-8"?>
+<file path=customXml/item3.xml><?xml version="1.0" encoding="utf-8"?>
 <ct:contentTypeSchema xmlns:ct="http://schemas.microsoft.com/office/2006/metadata/contentType" xmlns:ma="http://schemas.microsoft.com/office/2006/metadata/properties/metaAttributes" ct:_="" ma:_="" ma:contentTypeName="Documento" ma:contentTypeID="0x010100158C05604BE4A348B0E8A23D996F7583" ma:contentTypeVersion="9" ma:contentTypeDescription="Crear nuevo documento." ma:contentTypeScope="" ma:versionID="1bca91569bd5ba20b0fd0aa03e731062">
   <xsd:schema xmlns:xsd="http://www.w3.org/2001/XMLSchema" xmlns:xs="http://www.w3.org/2001/XMLSchema" xmlns:p="http://schemas.microsoft.com/office/2006/metadata/properties" xmlns:ns3="29acacb6-06ba-468f-8916-3697748e34d4" targetNamespace="http://schemas.microsoft.com/office/2006/metadata/properties" ma:root="true" ma:fieldsID="df079a8ee19059664b563c6deb53180f" ns3:_="">
     <xsd:import namespace="29acacb6-06ba-468f-8916-3697748e34d4"/>
@@ -5070,13 +4681,16 @@
 </ct:contentTypeSchema>
 </file>
 
-<file path=customXml/item3.xml><?xml version="1.0" encoding="utf-8"?>
-<p:properties xmlns:p="http://schemas.microsoft.com/office/2006/metadata/properties" xmlns:xsi="http://www.w3.org/2001/XMLSchema-instance" xmlns:pc="http://schemas.microsoft.com/office/infopath/2007/PartnerControls">
-  <documentManagement/>
-</p:properties>
+<file path=customXml/itemProps1.xml><?xml version="1.0" encoding="utf-8"?>
+<ds:datastoreItem xmlns:ds="http://schemas.openxmlformats.org/officeDocument/2006/customXml" ds:itemID="{840A90D5-D900-4025-8D01-74AC1FD170C8}">
+  <ds:schemaRefs>
+    <ds:schemaRef ds:uri="http://schemas.microsoft.com/office/2006/metadata/properties"/>
+    <ds:schemaRef ds:uri="http://schemas.microsoft.com/office/infopath/2007/PartnerControls"/>
+  </ds:schemaRefs>
+</ds:datastoreItem>
 </file>
 
-<file path=customXml/itemProps1.xml><?xml version="1.0" encoding="utf-8"?>
+<file path=customXml/itemProps2.xml><?xml version="1.0" encoding="utf-8"?>
 <ds:datastoreItem xmlns:ds="http://schemas.openxmlformats.org/officeDocument/2006/customXml" ds:itemID="{BFCB5BC3-2342-432F-BB23-7310CDABE3E4}">
   <ds:schemaRefs>
     <ds:schemaRef ds:uri="http://schemas.microsoft.com/sharepoint/v3/contenttype/forms"/>
@@ -5084,7 +4698,7 @@
 </ds:datastoreItem>
 </file>
 
-<file path=customXml/itemProps2.xml><?xml version="1.0" encoding="utf-8"?>
+<file path=customXml/itemProps3.xml><?xml version="1.0" encoding="utf-8"?>
 <ds:datastoreItem xmlns:ds="http://schemas.openxmlformats.org/officeDocument/2006/customXml" ds:itemID="{52B1E3C5-0802-4313-A00A-7CA25AACF042}">
   <ds:schemaRefs>
     <ds:schemaRef ds:uri="http://schemas.microsoft.com/office/2006/metadata/contentType"/>
@@ -5100,13 +4714,4 @@
     <ds:schemaRef ds:uri="http://schemas.microsoft.com/internal/obd"/>
   </ds:schemaRefs>
 </ds:datastoreItem>
-</file>
-
-<file path=customXml/itemProps3.xml><?xml version="1.0" encoding="utf-8"?>
-<ds:datastoreItem xmlns:ds="http://schemas.openxmlformats.org/officeDocument/2006/customXml" ds:itemID="{840A90D5-D900-4025-8D01-74AC1FD170C8}">
-  <ds:schemaRefs>
-    <ds:schemaRef ds:uri="http://schemas.microsoft.com/office/2006/metadata/properties"/>
-    <ds:schemaRef ds:uri="http://schemas.microsoft.com/office/infopath/2007/PartnerControls"/>
-  </ds:schemaRefs>
-</ds:datastoreItem>
 </file>
</xml_diff>